<commit_message>
resume and icon modify
</commit_message>
<xml_diff>
--- a/public/Resume_Kush.docx
+++ b/public/Resume_Kush.docx
@@ -112,7 +112,21 @@
           <w:rPr>
             <w:rStyle w:val="Hyperlink"/>
           </w:rPr>
-          <w:t>linkedin.com/in/kushguglani/</w:t>
+          <w:t>linkedin.com/in/</w:t>
+        </w:r>
+        <w:proofErr w:type="spellStart"/>
+        <w:r>
+          <w:rPr>
+            <w:rStyle w:val="Hyperlink"/>
+          </w:rPr>
+          <w:t>kushguglani</w:t>
+        </w:r>
+        <w:proofErr w:type="spellEnd"/>
+        <w:r>
+          <w:rPr>
+            <w:rStyle w:val="Hyperlink"/>
+          </w:rPr>
+          <w:t>/</w:t>
         </w:r>
       </w:hyperlink>
       <w:r>
@@ -121,6 +135,67 @@
         </w:rPr>
         <w:t xml:space="preserve"> </w:t>
       </w:r>
+    </w:p>
+    <w:p>
+      <w:pPr>
+        <w:spacing w:after="0"/>
+        <w:rPr>
+          <w:rStyle w:val="Hyperlink"/>
+        </w:rPr>
+      </w:pPr>
+      <w:r>
+        <w:rPr>
+          <w:b/>
+          <w:color w:val="3E7BBE"/>
+        </w:rPr>
+        <w:t>Website</w:t>
+      </w:r>
+      <w:r>
+        <w:rPr>
+          <w:b/>
+          <w:color w:val="3E7BBE"/>
+        </w:rPr>
+        <w:t>:</w:t>
+      </w:r>
+      <w:r>
+        <w:rPr>
+          <w:b/>
+          <w:color w:val="3E7BBE"/>
+        </w:rPr>
+        <w:t xml:space="preserve">  </w:t>
+      </w:r>
+      <w:hyperlink r:id="rId9" w:history="1">
+        <w:r>
+          <w:rPr>
+            <w:rStyle w:val="Hyperlink"/>
+          </w:rPr>
+          <w:t>http</w:t>
+        </w:r>
+        <w:r>
+          <w:rPr>
+            <w:rStyle w:val="Hyperlink"/>
+          </w:rPr>
+          <w:t>s</w:t>
+        </w:r>
+        <w:r>
+          <w:rPr>
+            <w:rStyle w:val="Hyperlink"/>
+          </w:rPr>
+          <w:t>://</w:t>
+        </w:r>
+        <w:r>
+          <w:rPr>
+            <w:rStyle w:val="Hyperlink"/>
+          </w:rPr>
+          <w:t>www.kush</w:t>
+        </w:r>
+        <w:r>
+          <w:rPr>
+            <w:rStyle w:val="Hyperlink"/>
+          </w:rPr>
+          <w:t>g.tech</w:t>
+        </w:r>
+      </w:hyperlink>
     </w:p>
     <w:p>
       <w:pPr>
@@ -912,11 +987,19 @@
             <w:r>
               <w:t xml:space="preserve"> </w:t>
             </w:r>
-            <w:r>
-              <w:rPr>
-                <w:b/>
-              </w:rPr>
-              <w:t xml:space="preserve">StratBeans Consultancy </w:t>
+            <w:proofErr w:type="spellStart"/>
+            <w:r>
+              <w:rPr>
+                <w:b/>
+              </w:rPr>
+              <w:t>StratBeans</w:t>
+            </w:r>
+            <w:proofErr w:type="spellEnd"/>
+            <w:r>
+              <w:rPr>
+                <w:b/>
+              </w:rPr>
+              <w:t xml:space="preserve"> Consultancy </w:t>
             </w:r>
             <w:r>
               <w:rPr>
@@ -930,13 +1013,21 @@
               <w:spacing w:before="120"/>
             </w:pPr>
             <w:r>
-              <w:t>Training in php and Angular</w:t>
+              <w:t xml:space="preserve">Training in php and </w:t>
+            </w:r>
+            <w:proofErr w:type="spellStart"/>
+            <w:r>
+              <w:t>Angular</w:t>
             </w:r>
             <w:r>
               <w:t>J</w:t>
             </w:r>
             <w:r>
-              <w:t>s. Worked on Atom Barium an Online Examination Portal.</w:t>
+              <w:t>s</w:t>
+            </w:r>
+            <w:proofErr w:type="spellEnd"/>
+            <w:r>
+              <w:t>. Worked on Atom Barium an Online Examination Portal.</w:t>
             </w:r>
           </w:p>
         </w:tc>
@@ -1987,6 +2078,7 @@
                 <w:szCs w:val="24"/>
               </w:rPr>
             </w:pPr>
+            <w:proofErr w:type="spellStart"/>
             <w:r>
               <w:rPr>
                 <w:sz w:val="24"/>
@@ -1994,6 +2086,7 @@
               </w:rPr>
               <w:t>Dzinn</w:t>
             </w:r>
+            <w:proofErr w:type="spellEnd"/>
           </w:p>
         </w:tc>
         <w:tc>
@@ -2099,11 +2192,19 @@
             <w:pPr>
               <w:jc w:val="right"/>
             </w:pPr>
+            <w:proofErr w:type="spellStart"/>
             <w:r>
               <w:rPr>
                 <w:color w:val="3E7BBE"/>
               </w:rPr>
-              <w:t xml:space="preserve">Ecma Script 6 + React </w:t>
+              <w:t>Ecma</w:t>
+            </w:r>
+            <w:proofErr w:type="spellEnd"/>
+            <w:r>
+              <w:rPr>
+                <w:color w:val="3E7BBE"/>
+              </w:rPr>
+              <w:t xml:space="preserve"> Script 6 + React </w:t>
             </w:r>
           </w:p>
         </w:tc>
@@ -2168,6 +2269,8 @@
                 <w:szCs w:val="24"/>
               </w:rPr>
             </w:pPr>
+            <w:proofErr w:type="spellStart"/>
+            <w:proofErr w:type="gramStart"/>
             <w:r>
               <w:rPr>
                 <w:sz w:val="24"/>
@@ -2189,6 +2292,8 @@
               </w:rPr>
               <w:t>h</w:t>
             </w:r>
+            <w:proofErr w:type="spellEnd"/>
+            <w:proofErr w:type="gramEnd"/>
           </w:p>
         </w:tc>
         <w:tc>
@@ -2394,7 +2499,7 @@
               </w:rPr>
               <w:t xml:space="preserve">Projects available at my </w:t>
             </w:r>
-            <w:hyperlink r:id="rId9" w:history="1">
+            <w:hyperlink r:id="rId10" w:history="1">
               <w:r>
                 <w:rPr>
                   <w:rStyle w:val="Hyperlink"/>
@@ -3344,7 +3449,7 @@
         <v:path o:extrusionok="f" gradientshapeok="t" o:connecttype="rect"/>
         <o:lock v:ext="edit" aspectratio="t"/>
       </v:shapetype>
-      <v:shape id="_x0000_i1059" type="#_x0000_t75" style="width:13.8pt;height:13.8pt;visibility:visible;mso-wrap-style:square" o:bullet="t">
+      <v:shape id="_x0000_i1117" type="#_x0000_t75" style="width:13.8pt;height:13.8pt;visibility:visible;mso-wrap-style:square" o:bullet="t">
         <v:imagedata r:id="rId1" o:title=""/>
       </v:shape>
     </w:pict>

</xml_diff>